<commit_message>
updated Opcode group 7x test cases.docx to match test cases added
</commit_message>
<xml_diff>
--- a/Documents/Test Documents/Opcode group 7x test cases.docx
+++ b/Documents/Test Documents/Opcode group 7x test cases.docx
@@ -19,13 +19,8 @@
         <w:pStyle w:val="Heading1"/>
       </w:pPr>
       <w:r>
-        <w:t xml:space="preserve">0x71: </w:t>
+        <w:t>0x71: Test_NVRD</w:t>
       </w:r>
-      <w:proofErr w:type="spellStart"/>
-      <w:r>
-        <w:t>Test_NVRD</w:t>
-      </w:r>
-      <w:proofErr w:type="spellEnd"/>
     </w:p>
     <w:tbl>
       <w:tblPr>
@@ -82,15 +77,7 @@
           </w:tcPr>
           <w:p>
             <w:r>
-              <w:t xml:space="preserve">The </w:t>
-            </w:r>
-            <w:proofErr w:type="spellStart"/>
-            <w:r>
-              <w:t>cbus</w:t>
-            </w:r>
-            <w:proofErr w:type="spellEnd"/>
-            <w:r>
-              <w:t xml:space="preserve"> message NVRD is sent</w:t>
+              <w:t>The cbus message NVRD is sent</w:t>
             </w:r>
           </w:p>
         </w:tc>
@@ -203,13 +190,11 @@
         <w:pStyle w:val="Heading1"/>
       </w:pPr>
       <w:r>
-        <w:t xml:space="preserve">0x71: </w:t>
+        <w:t>0x71: Test_NVRD_</w:t>
       </w:r>
-      <w:proofErr w:type="spellStart"/>
       <w:r>
-        <w:t>Test_NVRD_ERROR</w:t>
+        <w:t>INVALID_INDEX</w:t>
       </w:r>
-      <w:proofErr w:type="spellEnd"/>
     </w:p>
     <w:tbl>
       <w:tblPr>
@@ -260,15 +245,7 @@
           </w:tcPr>
           <w:p>
             <w:r>
-              <w:t xml:space="preserve">The </w:t>
-            </w:r>
-            <w:proofErr w:type="spellStart"/>
-            <w:r>
-              <w:t>cbus</w:t>
-            </w:r>
-            <w:proofErr w:type="spellEnd"/>
-            <w:r>
-              <w:t xml:space="preserve"> message NVRD is sent</w:t>
+              <w:t>The cbus message NVRD is sent</w:t>
             </w:r>
           </w:p>
         </w:tc>
@@ -290,7 +267,230 @@
           </w:tcPr>
           <w:p>
             <w:r>
-              <w:t>Expect either a CMDERR or GRSP message with a code of ‘10’</w:t>
+              <w:t xml:space="preserve">Expect </w:t>
+            </w:r>
+            <w:r>
+              <w:t>both</w:t>
+            </w:r>
+          </w:p>
+          <w:p>
+            <w:r>
+              <w:t>a CMDERR</w:t>
+            </w:r>
+            <w:r>
+              <w:t xml:space="preserve"> message with a </w:t>
+            </w:r>
+            <w:r>
+              <w:t>errorNumber</w:t>
+            </w:r>
+            <w:r>
+              <w:t xml:space="preserve"> of </w:t>
+            </w:r>
+            <w:r>
+              <w:t>‘</w:t>
+            </w:r>
+            <w:r>
+              <w:t>Invalid</w:t>
+            </w:r>
+            <w:r>
+              <w:t xml:space="preserve"> </w:t>
+            </w:r>
+            <w:r>
+              <w:t>Node</w:t>
+            </w:r>
+            <w:r>
+              <w:t xml:space="preserve"> </w:t>
+            </w:r>
+            <w:r>
+              <w:t>Variable</w:t>
+            </w:r>
+            <w:r>
+              <w:t xml:space="preserve"> </w:t>
+            </w:r>
+            <w:r>
+              <w:t>Index</w:t>
+            </w:r>
+            <w:r>
+              <w:t>’</w:t>
+            </w:r>
+            <w:r>
+              <w:t xml:space="preserve"> (10)</w:t>
+            </w:r>
+          </w:p>
+          <w:p>
+            <w:r>
+              <w:t>and a</w:t>
+            </w:r>
+            <w:r>
+              <w:t xml:space="preserve"> GRSP message</w:t>
+            </w:r>
+            <w:r>
+              <w:t xml:space="preserve"> with a result of ‘</w:t>
+            </w:r>
+            <w:r>
+              <w:t>Invalid</w:t>
+            </w:r>
+            <w:r>
+              <w:t xml:space="preserve"> </w:t>
+            </w:r>
+            <w:r>
+              <w:t>Node</w:t>
+            </w:r>
+            <w:r>
+              <w:t xml:space="preserve"> </w:t>
+            </w:r>
+            <w:r>
+              <w:t>Variable</w:t>
+            </w:r>
+            <w:r>
+              <w:t xml:space="preserve"> </w:t>
+            </w:r>
+            <w:r>
+              <w:t>Index</w:t>
+            </w:r>
+            <w:r>
+              <w:t>’ (10)</w:t>
+            </w:r>
+          </w:p>
+        </w:tc>
+      </w:tr>
+      <w:tr>
+        <w:tc>
+          <w:tcPr>
+            <w:tcW w:w="1194" w:type="dxa"/>
+          </w:tcPr>
+          <w:p>
+            <w:r>
+              <w:t>Additional:</w:t>
+            </w:r>
+          </w:p>
+        </w:tc>
+        <w:tc>
+          <w:tcPr>
+            <w:tcW w:w="7822" w:type="dxa"/>
+          </w:tcPr>
+          <w:p/>
+        </w:tc>
+      </w:tr>
+    </w:tbl>
+    <w:p>
+      <w:pPr>
+        <w:pStyle w:val="Heading1"/>
+      </w:pPr>
+      <w:r>
+        <w:t>0x71: Test_NVRD_</w:t>
+      </w:r>
+      <w:r>
+        <w:t>SHORT</w:t>
+      </w:r>
+    </w:p>
+    <w:tbl>
+      <w:tblPr>
+        <w:tblStyle w:val="TableGrid"/>
+        <w:tblW w:w="0" w:type="auto"/>
+        <w:tblLook w:val="04A0" w:firstRow="1" w:lastRow="0" w:firstColumn="1" w:lastColumn="0" w:noHBand="0" w:noVBand="1"/>
+      </w:tblPr>
+      <w:tblGrid>
+        <w:gridCol w:w="1194"/>
+        <w:gridCol w:w="7822"/>
+      </w:tblGrid>
+      <w:tr>
+        <w:tc>
+          <w:tcPr>
+            <w:tcW w:w="1194" w:type="dxa"/>
+          </w:tcPr>
+          <w:p>
+            <w:r>
+              <w:t>Given:</w:t>
+            </w:r>
+          </w:p>
+        </w:tc>
+        <w:tc>
+          <w:tcPr>
+            <w:tcW w:w="7822" w:type="dxa"/>
+          </w:tcPr>
+          <w:p>
+            <w:r>
+              <w:t>The node number of the unit under test</w:t>
+            </w:r>
+            <w:r>
+              <w:t>,</w:t>
+            </w:r>
+            <w:r>
+              <w:t xml:space="preserve"> a valid service index number</w:t>
+            </w:r>
+            <w:r>
+              <w:t xml:space="preserve"> and a node variable index number</w:t>
+            </w:r>
+          </w:p>
+          <w:p>
+            <w:r>
+              <w:t>(although the mode variable index number isn’t actually used)</w:t>
+            </w:r>
+          </w:p>
+        </w:tc>
+      </w:tr>
+      <w:tr>
+        <w:tc>
+          <w:tcPr>
+            <w:tcW w:w="1194" w:type="dxa"/>
+          </w:tcPr>
+          <w:p>
+            <w:r>
+              <w:t>When:</w:t>
+            </w:r>
+          </w:p>
+        </w:tc>
+        <w:tc>
+          <w:tcPr>
+            <w:tcW w:w="7822" w:type="dxa"/>
+          </w:tcPr>
+          <w:p>
+            <w:r>
+              <w:t>A NVRD</w:t>
+            </w:r>
+            <w:r>
+              <w:t xml:space="preserve"> cbus message </w:t>
+            </w:r>
+            <w:r>
+              <w:t>is sent that is missing the node variable index</w:t>
+            </w:r>
+          </w:p>
+        </w:tc>
+      </w:tr>
+      <w:tr>
+        <w:tc>
+          <w:tcPr>
+            <w:tcW w:w="1194" w:type="dxa"/>
+          </w:tcPr>
+          <w:p>
+            <w:r>
+              <w:t>Then:</w:t>
+            </w:r>
+          </w:p>
+        </w:tc>
+        <w:tc>
+          <w:tcPr>
+            <w:tcW w:w="7822" w:type="dxa"/>
+          </w:tcPr>
+          <w:p>
+            <w:r>
+              <w:t>Expect a GRSP message with a result of ‘</w:t>
+            </w:r>
+            <w:r>
+              <w:t>Invalid</w:t>
+            </w:r>
+            <w:r>
+              <w:t xml:space="preserve"> Command</w:t>
+            </w:r>
+            <w:r>
+              <w:t>’ (</w:t>
+            </w:r>
+            <w:r>
+              <w:t>?</w:t>
+            </w:r>
+            <w:r>
+              <w:t>)</w:t>
             </w:r>
           </w:p>
         </w:tc>
@@ -327,11 +527,9 @@
       <w:r>
         <w:t xml:space="preserve">: </w:t>
       </w:r>
-      <w:proofErr w:type="spellStart"/>
       <w:r>
         <w:t>Test_RQNPN</w:t>
       </w:r>
-      <w:proofErr w:type="spellEnd"/>
     </w:p>
     <w:tbl>
       <w:tblPr>
@@ -382,15 +580,7 @@
           </w:tcPr>
           <w:p>
             <w:r>
-              <w:t xml:space="preserve">The </w:t>
-            </w:r>
-            <w:proofErr w:type="spellStart"/>
-            <w:r>
-              <w:t>cbus</w:t>
-            </w:r>
-            <w:proofErr w:type="spellEnd"/>
-            <w:r>
-              <w:t xml:space="preserve"> message RQNPN is sent</w:t>
+              <w:t>The cbus message RQNPN is sent</w:t>
             </w:r>
           </w:p>
         </w:tc>
@@ -420,15 +610,7 @@
               <w:t>A</w:t>
             </w:r>
             <w:r>
-              <w:t>nd if the parameter has previously been seen (</w:t>
-            </w:r>
-            <w:proofErr w:type="gramStart"/>
-            <w:r>
-              <w:t>e.g.</w:t>
-            </w:r>
-            <w:proofErr w:type="gramEnd"/>
-            <w:r>
-              <w:t xml:space="preserve"> from PNN), it hasn’t changed</w:t>
+              <w:t>nd if the parameter has previously been seen (e.g. from PNN), it hasn’t changed</w:t>
             </w:r>
           </w:p>
           <w:p>
@@ -465,16 +647,11 @@
         <w:pStyle w:val="Heading1"/>
       </w:pPr>
       <w:r>
-        <w:t xml:space="preserve">0x73: </w:t>
-      </w:r>
-      <w:proofErr w:type="spellStart"/>
-      <w:r>
-        <w:t>Test_RQNPN</w:t>
+        <w:t>0x73: Test_RQNPN_</w:t>
       </w:r>
       <w:r>
-        <w:t>_ERROR</w:t>
+        <w:t>INVALID_INDEX</w:t>
       </w:r>
-      <w:proofErr w:type="spellEnd"/>
     </w:p>
     <w:tbl>
       <w:tblPr>
@@ -503,13 +680,7 @@
           </w:tcPr>
           <w:p>
             <w:r>
-              <w:t xml:space="preserve">The node number of the unit under test, and a </w:t>
-            </w:r>
-            <w:r>
-              <w:t>non-</w:t>
-            </w:r>
-            <w:r>
-              <w:t>valid parameter number</w:t>
+              <w:t>The node number of the unit under test, and a non-valid parameter number</w:t>
             </w:r>
           </w:p>
         </w:tc>
@@ -531,15 +702,7 @@
           </w:tcPr>
           <w:p>
             <w:r>
-              <w:t xml:space="preserve">The </w:t>
-            </w:r>
-            <w:proofErr w:type="spellStart"/>
-            <w:r>
-              <w:t>cbus</w:t>
-            </w:r>
-            <w:proofErr w:type="spellEnd"/>
-            <w:r>
-              <w:t xml:space="preserve"> message RQNPN is sent</w:t>
+              <w:t>The cbus message RQNPN is sent</w:t>
             </w:r>
           </w:p>
         </w:tc>
@@ -561,24 +724,62 @@
           </w:tcPr>
           <w:p>
             <w:r>
-              <w:t>Expect either a CMDERR or GRSP message with a code of ‘</w:t>
+              <w:t>Expect both</w:t>
+            </w:r>
+          </w:p>
+          <w:p>
+            <w:r>
+              <w:t xml:space="preserve">a CMDERR message with a </w:t>
+            </w:r>
+            <w:r>
+              <w:t>errorNumber</w:t>
+            </w:r>
+            <w:r>
+              <w:t xml:space="preserve"> of ‘</w:t>
+            </w:r>
+            <w:r>
+              <w:t>Invalid</w:t>
+            </w:r>
+            <w:r>
+              <w:t xml:space="preserve"> Parameter Index</w:t>
+            </w:r>
+            <w:r>
+              <w:t>’ (</w:t>
             </w:r>
             <w:r>
               <w:t>9</w:t>
             </w:r>
             <w:r>
-              <w:t>’</w:t>
-            </w:r>
-          </w:p>
-        </w:tc>
-      </w:tr>
-      <w:tr>
-        <w:tc>
-          <w:tcPr>
-            <w:tcW w:w="1194" w:type="dxa"/>
-          </w:tcPr>
-          <w:p>
-            <w:r>
+              <w:t>)</w:t>
+            </w:r>
+          </w:p>
+          <w:p>
+            <w:r>
+              <w:t>and a GRSP message with a result of ‘</w:t>
+            </w:r>
+            <w:r>
+              <w:t>Invalid</w:t>
+            </w:r>
+            <w:r>
+              <w:t xml:space="preserve"> Parameter Index’ (</w:t>
+            </w:r>
+            <w:r>
+              <w:t>9</w:t>
+            </w:r>
+            <w:r>
+              <w:t>)</w:t>
+            </w:r>
+          </w:p>
+        </w:tc>
+      </w:tr>
+      <w:tr>
+        <w:tc>
+          <w:tcPr>
+            <w:tcW w:w="1194" w:type="dxa"/>
+          </w:tcPr>
+          <w:p>
+            <w:r>
+              <w:lastRenderedPageBreak/>
               <w:t>Additional:</w:t>
             </w:r>
           </w:p>
@@ -596,13 +797,11 @@
         <w:pStyle w:val="Heading1"/>
       </w:pPr>
       <w:r>
-        <w:t xml:space="preserve">0x76: </w:t>
+        <w:t>0x73: Test_RQNPN_</w:t>
       </w:r>
-      <w:proofErr w:type="spellStart"/>
       <w:r>
-        <w:t>Test_MODE</w:t>
+        <w:t>SHORT</w:t>
       </w:r>
-      <w:proofErr w:type="spellEnd"/>
     </w:p>
     <w:tbl>
       <w:tblPr>
@@ -631,7 +830,10 @@
           </w:tcPr>
           <w:p>
             <w:r>
-              <w:t>The node number of the unit under test, and a valid MODE number</w:t>
+              <w:t xml:space="preserve">The node number of the unit under test, and a parameter </w:t>
+            </w:r>
+            <w:r>
+              <w:t>index</w:t>
             </w:r>
           </w:p>
         </w:tc>
@@ -653,15 +855,13 @@
           </w:tcPr>
           <w:p>
             <w:r>
-              <w:t xml:space="preserve">The </w:t>
-            </w:r>
-            <w:proofErr w:type="spellStart"/>
-            <w:r>
-              <w:t>cbus</w:t>
-            </w:r>
-            <w:proofErr w:type="spellEnd"/>
-            <w:r>
-              <w:t xml:space="preserve"> message MODE is sent</w:t>
+              <w:t xml:space="preserve">A NVRD cbus message is sent that is missing the </w:t>
+            </w:r>
+            <w:r>
+              <w:t>parameter</w:t>
+            </w:r>
+            <w:r>
+              <w:t xml:space="preserve"> index</w:t>
             </w:r>
           </w:p>
         </w:tc>
@@ -683,7 +883,13 @@
           </w:tcPr>
           <w:p>
             <w:r>
-              <w:t>Expect a GRSP OK message from the unit under test</w:t>
+              <w:t>Expect a GRSP message with a result of ‘</w:t>
+            </w:r>
+            <w:r>
+              <w:t>Invalid</w:t>
+            </w:r>
+            <w:r>
+              <w:t xml:space="preserve"> Command’ (?)</w:t>
             </w:r>
           </w:p>
         </w:tc>
@@ -712,13 +918,8 @@
         <w:pStyle w:val="Heading1"/>
       </w:pPr>
       <w:r>
-        <w:t xml:space="preserve">0x78: </w:t>
+        <w:t>0x76: Test_MODE</w:t>
       </w:r>
-      <w:proofErr w:type="spellStart"/>
-      <w:r>
-        <w:t>Test_RQSD</w:t>
-      </w:r>
-      <w:proofErr w:type="spellEnd"/>
     </w:p>
     <w:tbl>
       <w:tblPr>
@@ -747,7 +948,7 @@
           </w:tcPr>
           <w:p>
             <w:r>
-              <w:t>The node number of the unit under test, and a valid Service Index number</w:t>
+              <w:t>The node number of the unit under test, and a valid MODE number</w:t>
             </w:r>
           </w:p>
         </w:tc>
@@ -769,15 +970,7 @@
           </w:tcPr>
           <w:p>
             <w:r>
-              <w:t xml:space="preserve">The </w:t>
-            </w:r>
-            <w:proofErr w:type="spellStart"/>
-            <w:r>
-              <w:t>cbus</w:t>
-            </w:r>
-            <w:proofErr w:type="spellEnd"/>
-            <w:r>
-              <w:t xml:space="preserve"> message RQSD is sent</w:t>
+              <w:t>The cbus message MODE is sent</w:t>
             </w:r>
           </w:p>
         </w:tc>
@@ -798,61 +991,19 @@
             <w:tcW w:w="7822" w:type="dxa"/>
           </w:tcPr>
           <w:p>
-            <w:pPr>
-              <w:rPr>
-                <w:b/>
-                <w:bCs/>
-              </w:rPr>
-            </w:pPr>
-            <w:r>
-              <w:rPr>
-                <w:b/>
-                <w:bCs/>
-              </w:rPr>
-              <w:t>If the service index is 0:</w:t>
-            </w:r>
-          </w:p>
-          <w:p>
-            <w:r>
-              <w:lastRenderedPageBreak/>
-              <w:t>Expect multiple SD messages from the unit under test</w:t>
-            </w:r>
-          </w:p>
-          <w:p>
-            <w:r>
-              <w:t>And expect the number of messages to be consistent with the service count returned</w:t>
-            </w:r>
-          </w:p>
-          <w:p>
-            <w:pPr>
-              <w:rPr>
-                <w:b/>
-                <w:bCs/>
-              </w:rPr>
-            </w:pPr>
-            <w:r>
-              <w:rPr>
-                <w:b/>
-                <w:bCs/>
-              </w:rPr>
-              <w:t>If the service index is non-zero:</w:t>
-            </w:r>
-          </w:p>
-          <w:p>
-            <w:r>
-              <w:t>Expect a single ESD message from the unit under test</w:t>
-            </w:r>
-          </w:p>
-        </w:tc>
-      </w:tr>
-      <w:tr>
-        <w:tc>
-          <w:tcPr>
-            <w:tcW w:w="1194" w:type="dxa"/>
-          </w:tcPr>
-          <w:p>
-            <w:r>
-              <w:lastRenderedPageBreak/>
+            <w:r>
+              <w:t>Expect a GRSP OK message from the unit under test</w:t>
+            </w:r>
+          </w:p>
+        </w:tc>
+      </w:tr>
+      <w:tr>
+        <w:tc>
+          <w:tcPr>
+            <w:tcW w:w="1194" w:type="dxa"/>
+          </w:tcPr>
+          <w:p>
+            <w:r>
               <w:t>Additional:</w:t>
             </w:r>
           </w:p>
@@ -870,16 +1021,8 @@
         <w:pStyle w:val="Heading1"/>
       </w:pPr>
       <w:r>
-        <w:t xml:space="preserve">0x78: </w:t>
+        <w:t>0x78: Test_RQSD</w:t>
       </w:r>
-      <w:proofErr w:type="spellStart"/>
-      <w:r>
-        <w:t>Test_RQSD</w:t>
-      </w:r>
-      <w:r>
-        <w:t>_ERROR</w:t>
-      </w:r>
-      <w:proofErr w:type="spellEnd"/>
     </w:p>
     <w:tbl>
       <w:tblPr>
@@ -894,6 +1037,294 @@
       <w:tr>
         <w:tc>
           <w:tcPr>
+            <w:tcW w:w="1194" w:type="dxa"/>
+          </w:tcPr>
+          <w:p>
+            <w:r>
+              <w:t>Given:</w:t>
+            </w:r>
+          </w:p>
+        </w:tc>
+        <w:tc>
+          <w:tcPr>
+            <w:tcW w:w="7822" w:type="dxa"/>
+          </w:tcPr>
+          <w:p>
+            <w:r>
+              <w:t>The node number of the unit under test, and a valid Service Index number</w:t>
+            </w:r>
+          </w:p>
+        </w:tc>
+      </w:tr>
+      <w:tr>
+        <w:tc>
+          <w:tcPr>
+            <w:tcW w:w="1194" w:type="dxa"/>
+          </w:tcPr>
+          <w:p>
+            <w:r>
+              <w:t>When:</w:t>
+            </w:r>
+          </w:p>
+        </w:tc>
+        <w:tc>
+          <w:tcPr>
+            <w:tcW w:w="7822" w:type="dxa"/>
+          </w:tcPr>
+          <w:p>
+            <w:r>
+              <w:t>The cbus message RQSD is sent</w:t>
+            </w:r>
+          </w:p>
+        </w:tc>
+      </w:tr>
+      <w:tr>
+        <w:tc>
+          <w:tcPr>
+            <w:tcW w:w="1194" w:type="dxa"/>
+          </w:tcPr>
+          <w:p>
+            <w:r>
+              <w:t>Then:</w:t>
+            </w:r>
+          </w:p>
+        </w:tc>
+        <w:tc>
+          <w:tcPr>
+            <w:tcW w:w="7822" w:type="dxa"/>
+          </w:tcPr>
+          <w:p>
+            <w:pPr>
+              <w:rPr>
+                <w:b/>
+                <w:bCs/>
+              </w:rPr>
+            </w:pPr>
+            <w:r>
+              <w:rPr>
+                <w:b/>
+                <w:bCs/>
+              </w:rPr>
+              <w:t>If the service index is 0:</w:t>
+            </w:r>
+          </w:p>
+          <w:p>
+            <w:r>
+              <w:t>Expect multiple SD messages from the unit under test</w:t>
+            </w:r>
+          </w:p>
+          <w:p>
+            <w:r>
+              <w:t>And expect the number of messages to be consistent with the service count returned</w:t>
+            </w:r>
+          </w:p>
+          <w:p>
+            <w:pPr>
+              <w:rPr>
+                <w:b/>
+                <w:bCs/>
+              </w:rPr>
+            </w:pPr>
+            <w:r>
+              <w:rPr>
+                <w:b/>
+                <w:bCs/>
+              </w:rPr>
+              <w:t>If the service index is non-zero:</w:t>
+            </w:r>
+          </w:p>
+          <w:p>
+            <w:r>
+              <w:t>Expect a single ESD message from the unit under test</w:t>
+            </w:r>
+          </w:p>
+        </w:tc>
+      </w:tr>
+      <w:tr>
+        <w:tc>
+          <w:tcPr>
+            <w:tcW w:w="1194" w:type="dxa"/>
+          </w:tcPr>
+          <w:p>
+            <w:r>
+              <w:t>Additional:</w:t>
+            </w:r>
+          </w:p>
+        </w:tc>
+        <w:tc>
+          <w:tcPr>
+            <w:tcW w:w="7822" w:type="dxa"/>
+          </w:tcPr>
+          <w:p/>
+        </w:tc>
+      </w:tr>
+    </w:tbl>
+    <w:p>
+      <w:pPr>
+        <w:pStyle w:val="Heading1"/>
+      </w:pPr>
+      <w:r>
+        <w:t>0x78: Test_RQSD_</w:t>
+      </w:r>
+      <w:r>
+        <w:t>INVALID_SERVICE</w:t>
+      </w:r>
+    </w:p>
+    <w:tbl>
+      <w:tblPr>
+        <w:tblStyle w:val="TableGrid"/>
+        <w:tblW w:w="0" w:type="auto"/>
+        <w:tblLook w:val="04A0" w:firstRow="1" w:lastRow="0" w:firstColumn="1" w:lastColumn="0" w:noHBand="0" w:noVBand="1"/>
+      </w:tblPr>
+      <w:tblGrid>
+        <w:gridCol w:w="1194"/>
+        <w:gridCol w:w="7822"/>
+      </w:tblGrid>
+      <w:tr>
+        <w:tc>
+          <w:tcPr>
+            <w:tcW w:w="1194" w:type="dxa"/>
+          </w:tcPr>
+          <w:p>
+            <w:r>
+              <w:t>Given:</w:t>
+            </w:r>
+          </w:p>
+        </w:tc>
+        <w:tc>
+          <w:tcPr>
+            <w:tcW w:w="7822" w:type="dxa"/>
+          </w:tcPr>
+          <w:p>
+            <w:r>
+              <w:t>The node number of the unit under test, and a non-valid Service Index number</w:t>
+            </w:r>
+          </w:p>
+        </w:tc>
+      </w:tr>
+      <w:tr>
+        <w:tc>
+          <w:tcPr>
+            <w:tcW w:w="1194" w:type="dxa"/>
+          </w:tcPr>
+          <w:p>
+            <w:r>
+              <w:t>When:</w:t>
+            </w:r>
+          </w:p>
+        </w:tc>
+        <w:tc>
+          <w:tcPr>
+            <w:tcW w:w="7822" w:type="dxa"/>
+          </w:tcPr>
+          <w:p>
+            <w:r>
+              <w:t>The cbus message RQSD</w:t>
+            </w:r>
+            <w:r>
+              <w:t xml:space="preserve"> with the invalid service index is sent</w:t>
+            </w:r>
+          </w:p>
+        </w:tc>
+      </w:tr>
+      <w:tr>
+        <w:tc>
+          <w:tcPr>
+            <w:tcW w:w="1194" w:type="dxa"/>
+          </w:tcPr>
+          <w:p>
+            <w:r>
+              <w:t>Then:</w:t>
+            </w:r>
+          </w:p>
+        </w:tc>
+        <w:tc>
+          <w:tcPr>
+            <w:tcW w:w="7822" w:type="dxa"/>
+          </w:tcPr>
+          <w:p>
+            <w:r>
+              <w:t xml:space="preserve">Expect a GRSP message with a </w:t>
+            </w:r>
+            <w:r>
+              <w:t>result</w:t>
+            </w:r>
+            <w:r>
+              <w:t xml:space="preserve"> of</w:t>
+            </w:r>
+            <w:r>
+              <w:t xml:space="preserve"> ‘</w:t>
+            </w:r>
+            <w:r>
+              <w:t>Invalid</w:t>
+            </w:r>
+            <w:r>
+              <w:t xml:space="preserve"> </w:t>
+            </w:r>
+            <w:r>
+              <w:t>Service</w:t>
+            </w:r>
+            <w:r>
+              <w:t>’</w:t>
+            </w:r>
+            <w:r>
+              <w:t xml:space="preserve"> </w:t>
+            </w:r>
+            <w:r>
+              <w:t>(</w:t>
+            </w:r>
+            <w:r>
+              <w:t>252</w:t>
+            </w:r>
+            <w:r>
+              <w:t>)</w:t>
+            </w:r>
+          </w:p>
+        </w:tc>
+      </w:tr>
+      <w:tr>
+        <w:tc>
+          <w:tcPr>
+            <w:tcW w:w="1194" w:type="dxa"/>
+          </w:tcPr>
+          <w:p>
+            <w:r>
+              <w:t>Additional:</w:t>
+            </w:r>
+          </w:p>
+        </w:tc>
+        <w:tc>
+          <w:tcPr>
+            <w:tcW w:w="7822" w:type="dxa"/>
+          </w:tcPr>
+          <w:p/>
+        </w:tc>
+      </w:tr>
+    </w:tbl>
+    <w:p>
+      <w:pPr>
+        <w:pStyle w:val="Heading1"/>
+      </w:pPr>
+      <w:r>
+        <w:t>0x78: Test_RQSD_</w:t>
+      </w:r>
+      <w:r>
+        <w:t>SHORT</w:t>
+      </w:r>
+    </w:p>
+    <w:tbl>
+      <w:tblPr>
+        <w:tblStyle w:val="TableGrid"/>
+        <w:tblW w:w="0" w:type="auto"/>
+        <w:tblLook w:val="04A0" w:firstRow="1" w:lastRow="0" w:firstColumn="1" w:lastColumn="0" w:noHBand="0" w:noVBand="1"/>
+      </w:tblPr>
+      <w:tblGrid>
+        <w:gridCol w:w="1194"/>
+        <w:gridCol w:w="7822"/>
+      </w:tblGrid>
+      <w:tr>
+        <w:tc>
+          <w:tcPr>
             <w:tcW w:w="846" w:type="dxa"/>
           </w:tcPr>
           <w:p>
@@ -908,13 +1339,7 @@
           </w:tcPr>
           <w:p>
             <w:r>
-              <w:t xml:space="preserve">The node number of the unit under test, and a </w:t>
-            </w:r>
-            <w:r>
-              <w:t>non-</w:t>
-            </w:r>
-            <w:r>
-              <w:t>valid Service Index number</w:t>
+              <w:t>The node number of the unit under test, and a valid Service Index number</w:t>
             </w:r>
           </w:p>
         </w:tc>
@@ -936,15 +1361,13 @@
           </w:tcPr>
           <w:p>
             <w:r>
-              <w:t xml:space="preserve">The </w:t>
-            </w:r>
-            <w:proofErr w:type="spellStart"/>
-            <w:r>
-              <w:t>cbus</w:t>
-            </w:r>
-            <w:proofErr w:type="spellEnd"/>
-            <w:r>
-              <w:t xml:space="preserve"> message RQSD is sent</w:t>
+              <w:t>The cbus message RQSD with the service inde</w:t>
+            </w:r>
+            <w:r>
+              <w:t>x missing</w:t>
+            </w:r>
+            <w:r>
+              <w:t xml:space="preserve"> is sent</w:t>
             </w:r>
           </w:p>
         </w:tc>
@@ -966,7 +1389,25 @@
           </w:tcPr>
           <w:p>
             <w:r>
-              <w:t>Expect either a CMDERR or GRSP message with a code of ‘9’</w:t>
+              <w:t>Expect a GRSP message with a result of ‘</w:t>
+            </w:r>
+            <w:r>
+              <w:t>Invalid</w:t>
+            </w:r>
+            <w:r>
+              <w:t xml:space="preserve"> </w:t>
+            </w:r>
+            <w:r>
+              <w:t>Command</w:t>
+            </w:r>
+            <w:r>
+              <w:t>’ (</w:t>
+            </w:r>
+            <w:r>
+              <w:t>?</w:t>
+            </w:r>
+            <w:r>
+              <w:t>)</w:t>
             </w:r>
           </w:p>
         </w:tc>
@@ -990,6 +1431,7 @@
         </w:tc>
       </w:tr>
     </w:tbl>
+    <w:p/>
     <w:p/>
     <w:p/>
     <w:sectPr>

</xml_diff>

<commit_message>
UpdATED Opcode group 7x test cases.docx
</commit_message>
<xml_diff>
--- a/Documents/Test Documents/Opcode group 7x test cases.docx
+++ b/Documents/Test Documents/Opcode group 7x test cases.docx
@@ -38,6 +38,48 @@
             <w:tcW w:w="1194" w:type="dxa"/>
           </w:tcPr>
           <w:p>
+            <w:pPr>
+              <w:rPr>
+                <w:b/>
+                <w:bCs/>
+              </w:rPr>
+            </w:pPr>
+            <w:r>
+              <w:rPr>
+                <w:b/>
+                <w:bCs/>
+              </w:rPr>
+              <w:t>NVRD</w:t>
+            </w:r>
+          </w:p>
+        </w:tc>
+        <w:tc>
+          <w:tcPr>
+            <w:tcW w:w="7822" w:type="dxa"/>
+          </w:tcPr>
+          <w:p>
+            <w:pPr>
+              <w:rPr>
+                <w:b/>
+                <w:bCs/>
+              </w:rPr>
+            </w:pPr>
+            <w:r>
+              <w:rPr>
+                <w:b/>
+                <w:bCs/>
+              </w:rPr>
+              <w:t>Node Variable Read</w:t>
+            </w:r>
+          </w:p>
+        </w:tc>
+      </w:tr>
+      <w:tr>
+        <w:tc>
+          <w:tcPr>
+            <w:tcW w:w="1194" w:type="dxa"/>
+          </w:tcPr>
+          <w:p>
             <w:r>
               <w:t>Given:</w:t>
             </w:r>
@@ -213,6 +255,43 @@
           </w:tcPr>
           <w:p>
             <w:r>
+              <w:rPr>
+                <w:b/>
+                <w:bCs/>
+              </w:rPr>
+              <w:t>NVRD</w:t>
+            </w:r>
+          </w:p>
+        </w:tc>
+        <w:tc>
+          <w:tcPr>
+            <w:tcW w:w="7822" w:type="dxa"/>
+          </w:tcPr>
+          <w:p>
+            <w:r>
+              <w:rPr>
+                <w:b/>
+                <w:bCs/>
+              </w:rPr>
+              <w:t>Node Variable Read</w:t>
+            </w:r>
+            <w:r>
+              <w:rPr>
+                <w:b/>
+                <w:bCs/>
+              </w:rPr>
+              <w:t xml:space="preserve"> – Invalid node variable index</w:t>
+            </w:r>
+          </w:p>
+        </w:tc>
+      </w:tr>
+      <w:tr>
+        <w:tc>
+          <w:tcPr>
+            <w:tcW w:w="1194" w:type="dxa"/>
+          </w:tcPr>
+          <w:p>
+            <w:r>
               <w:t>Given:</w:t>
             </w:r>
           </w:p>
@@ -267,27 +346,18 @@
           </w:tcPr>
           <w:p>
             <w:r>
-              <w:t xml:space="preserve">Expect </w:t>
-            </w:r>
-            <w:r>
-              <w:t>both</w:t>
-            </w:r>
-          </w:p>
-          <w:p>
-            <w:r>
-              <w:t>a CMDERR</w:t>
-            </w:r>
-            <w:r>
-              <w:t xml:space="preserve"> message with a </w:t>
+              <w:t>Expect both</w:t>
+            </w:r>
+          </w:p>
+          <w:p>
+            <w:r>
+              <w:t xml:space="preserve">a CMDERR message with a </w:t>
             </w:r>
             <w:r>
               <w:t>errorNumber</w:t>
             </w:r>
             <w:r>
-              <w:t xml:space="preserve"> of </w:t>
-            </w:r>
-            <w:r>
-              <w:t>‘</w:t>
+              <w:t xml:space="preserve"> of ‘</w:t>
             </w:r>
             <w:r>
               <w:t>Invalid</w:t>
@@ -311,21 +381,12 @@
               <w:t>Index</w:t>
             </w:r>
             <w:r>
-              <w:t>’</w:t>
-            </w:r>
-            <w:r>
-              <w:t xml:space="preserve"> (10)</w:t>
-            </w:r>
-          </w:p>
-          <w:p>
-            <w:r>
-              <w:t>and a</w:t>
-            </w:r>
-            <w:r>
-              <w:t xml:space="preserve"> GRSP message</w:t>
-            </w:r>
-            <w:r>
-              <w:t xml:space="preserve"> with a result of ‘</w:t>
+              <w:t>’ (10)</w:t>
+            </w:r>
+          </w:p>
+          <w:p>
+            <w:r>
+              <w:t>and a GRSP message with a result of ‘</w:t>
             </w:r>
             <w:r>
               <w:t>Invalid</w:t>
@@ -378,10 +439,7 @@
         <w:pStyle w:val="Heading1"/>
       </w:pPr>
       <w:r>
-        <w:t>0x71: Test_NVRD_</w:t>
-      </w:r>
-      <w:r>
-        <w:t>SHORT</w:t>
+        <w:t>0x71: Test_NVRD_SHORT</w:t>
       </w:r>
     </w:p>
     <w:tbl>
@@ -401,6 +459,43 @@
           </w:tcPr>
           <w:p>
             <w:r>
+              <w:rPr>
+                <w:b/>
+                <w:bCs/>
+              </w:rPr>
+              <w:t>NVRD</w:t>
+            </w:r>
+          </w:p>
+        </w:tc>
+        <w:tc>
+          <w:tcPr>
+            <w:tcW w:w="7822" w:type="dxa"/>
+          </w:tcPr>
+          <w:p>
+            <w:r>
+              <w:rPr>
+                <w:b/>
+                <w:bCs/>
+              </w:rPr>
+              <w:t>Node Variable Read</w:t>
+            </w:r>
+            <w:r>
+              <w:rPr>
+                <w:b/>
+                <w:bCs/>
+              </w:rPr>
+              <w:t xml:space="preserve"> – message short</w:t>
+            </w:r>
+          </w:p>
+        </w:tc>
+      </w:tr>
+      <w:tr>
+        <w:tc>
+          <w:tcPr>
+            <w:tcW w:w="1194" w:type="dxa"/>
+          </w:tcPr>
+          <w:p>
+            <w:r>
               <w:t>Given:</w:t>
             </w:r>
           </w:p>
@@ -411,16 +506,7 @@
           </w:tcPr>
           <w:p>
             <w:r>
-              <w:t>The node number of the unit under test</w:t>
-            </w:r>
-            <w:r>
-              <w:t>,</w:t>
-            </w:r>
-            <w:r>
-              <w:t xml:space="preserve"> a valid service index number</w:t>
-            </w:r>
-            <w:r>
-              <w:t xml:space="preserve"> and a node variable index number</w:t>
+              <w:t>The node number of the unit under test, a valid service index number and a node variable index number</w:t>
             </w:r>
           </w:p>
           <w:p>
@@ -447,13 +533,7 @@
           </w:tcPr>
           <w:p>
             <w:r>
-              <w:t>A NVRD</w:t>
-            </w:r>
-            <w:r>
-              <w:t xml:space="preserve"> cbus message </w:t>
-            </w:r>
-            <w:r>
-              <w:t>is sent that is missing the node variable index</w:t>
+              <w:t>A NVRD cbus message is sent that is missing the node variable index</w:t>
             </w:r>
           </w:p>
         </w:tc>
@@ -481,16 +561,7 @@
               <w:t>Invalid</w:t>
             </w:r>
             <w:r>
-              <w:t xml:space="preserve"> Command</w:t>
-            </w:r>
-            <w:r>
-              <w:t>’ (</w:t>
-            </w:r>
-            <w:r>
-              <w:t>?</w:t>
-            </w:r>
-            <w:r>
-              <w:t>)</w:t>
+              <w:t xml:space="preserve"> Command’ (?)</w:t>
             </w:r>
           </w:p>
         </w:tc>
@@ -548,6 +619,42 @@
           </w:tcPr>
           <w:p>
             <w:r>
+              <w:rPr>
+                <w:b/>
+                <w:bCs/>
+              </w:rPr>
+              <w:t>RQNPN</w:t>
+            </w:r>
+          </w:p>
+        </w:tc>
+        <w:tc>
+          <w:tcPr>
+            <w:tcW w:w="7822" w:type="dxa"/>
+          </w:tcPr>
+          <w:p>
+            <w:pPr>
+              <w:rPr>
+                <w:b/>
+                <w:bCs/>
+              </w:rPr>
+            </w:pPr>
+            <w:r>
+              <w:rPr>
+                <w:b/>
+                <w:bCs/>
+              </w:rPr>
+              <w:t>Read Node Parameter By Index</w:t>
+            </w:r>
+          </w:p>
+        </w:tc>
+      </w:tr>
+      <w:tr>
+        <w:tc>
+          <w:tcPr>
+            <w:tcW w:w="1194" w:type="dxa"/>
+          </w:tcPr>
+          <w:p>
+            <w:r>
               <w:t>Given:</w:t>
             </w:r>
           </w:p>
@@ -607,18 +714,12 @@
           </w:p>
           <w:p>
             <w:r>
-              <w:t>A</w:t>
-            </w:r>
-            <w:r>
-              <w:t>nd if the parameter has previously been seen (e.g. from PNN), it hasn’t changed</w:t>
-            </w:r>
-          </w:p>
-          <w:p>
-            <w:r>
-              <w:t>A</w:t>
-            </w:r>
-            <w:r>
-              <w:t>nd if the module descriptor file has an expected value for the parameter, then it matches</w:t>
+              <w:t>And if the parameter has previously been seen (e.g. from PNN), it hasn’t changed</w:t>
+            </w:r>
+          </w:p>
+          <w:p>
+            <w:r>
+              <w:t>And if the module descriptor file has an expected value for the parameter, then it matches</w:t>
             </w:r>
           </w:p>
         </w:tc>
@@ -670,6 +771,44 @@
           </w:tcPr>
           <w:p>
             <w:r>
+              <w:rPr>
+                <w:b/>
+                <w:bCs/>
+              </w:rPr>
+              <w:t>RQNPN</w:t>
+            </w:r>
+          </w:p>
+        </w:tc>
+        <w:tc>
+          <w:tcPr>
+            <w:tcW w:w="7822" w:type="dxa"/>
+          </w:tcPr>
+          <w:p>
+            <w:r>
+              <w:rPr>
+                <w:b/>
+                <w:bCs/>
+              </w:rPr>
+              <w:t>Read Node Parameter By Index</w:t>
+            </w:r>
+            <w:r>
+              <w:rPr>
+                <w:b/>
+                <w:bCs/>
+              </w:rPr>
+              <w:t xml:space="preserve"> – invalid index</w:t>
+            </w:r>
+          </w:p>
+        </w:tc>
+      </w:tr>
+      <w:tr>
+        <w:tc>
+          <w:tcPr>
+            <w:tcW w:w="1194" w:type="dxa"/>
+          </w:tcPr>
+          <w:p>
+            <w:r>
+              <w:lastRenderedPageBreak/>
               <w:t>Given:</w:t>
             </w:r>
           </w:p>
@@ -741,16 +880,7 @@
               <w:t>Invalid</w:t>
             </w:r>
             <w:r>
-              <w:t xml:space="preserve"> Parameter Index</w:t>
-            </w:r>
-            <w:r>
-              <w:t>’ (</w:t>
-            </w:r>
-            <w:r>
-              <w:t>9</w:t>
-            </w:r>
-            <w:r>
-              <w:t>)</w:t>
+              <w:t xml:space="preserve"> Parameter Index’ (9)</w:t>
             </w:r>
           </w:p>
           <w:p>
@@ -761,25 +891,18 @@
               <w:t>Invalid</w:t>
             </w:r>
             <w:r>
-              <w:t xml:space="preserve"> Parameter Index’ (</w:t>
-            </w:r>
-            <w:r>
-              <w:t>9</w:t>
-            </w:r>
-            <w:r>
-              <w:t>)</w:t>
-            </w:r>
-          </w:p>
-        </w:tc>
-      </w:tr>
-      <w:tr>
-        <w:tc>
-          <w:tcPr>
-            <w:tcW w:w="1194" w:type="dxa"/>
-          </w:tcPr>
-          <w:p>
-            <w:r>
-              <w:lastRenderedPageBreak/>
+              <w:t xml:space="preserve"> Parameter Index’ (9)</w:t>
+            </w:r>
+          </w:p>
+        </w:tc>
+      </w:tr>
+      <w:tr>
+        <w:tc>
+          <w:tcPr>
+            <w:tcW w:w="1194" w:type="dxa"/>
+          </w:tcPr>
+          <w:p>
+            <w:r>
               <w:t>Additional:</w:t>
             </w:r>
           </w:p>
@@ -797,7 +920,520 @@
         <w:pStyle w:val="Heading1"/>
       </w:pPr>
       <w:r>
-        <w:t>0x73: Test_RQNPN_</w:t>
+        <w:t>0x73: Test_RQNPN_SHORT</w:t>
+      </w:r>
+    </w:p>
+    <w:tbl>
+      <w:tblPr>
+        <w:tblStyle w:val="TableGrid"/>
+        <w:tblW w:w="0" w:type="auto"/>
+        <w:tblLook w:val="04A0" w:firstRow="1" w:lastRow="0" w:firstColumn="1" w:lastColumn="0" w:noHBand="0" w:noVBand="1"/>
+      </w:tblPr>
+      <w:tblGrid>
+        <w:gridCol w:w="1194"/>
+        <w:gridCol w:w="7822"/>
+      </w:tblGrid>
+      <w:tr>
+        <w:tc>
+          <w:tcPr>
+            <w:tcW w:w="1194" w:type="dxa"/>
+          </w:tcPr>
+          <w:p>
+            <w:r>
+              <w:rPr>
+                <w:b/>
+                <w:bCs/>
+              </w:rPr>
+              <w:t>RQNPN</w:t>
+            </w:r>
+          </w:p>
+        </w:tc>
+        <w:tc>
+          <w:tcPr>
+            <w:tcW w:w="7822" w:type="dxa"/>
+          </w:tcPr>
+          <w:p>
+            <w:r>
+              <w:rPr>
+                <w:b/>
+                <w:bCs/>
+              </w:rPr>
+              <w:t>Read Node Parameter By Index</w:t>
+            </w:r>
+            <w:r>
+              <w:rPr>
+                <w:b/>
+                <w:bCs/>
+              </w:rPr>
+              <w:t xml:space="preserve"> – message short</w:t>
+            </w:r>
+          </w:p>
+        </w:tc>
+      </w:tr>
+      <w:tr>
+        <w:tc>
+          <w:tcPr>
+            <w:tcW w:w="1194" w:type="dxa"/>
+          </w:tcPr>
+          <w:p>
+            <w:r>
+              <w:t>Given:</w:t>
+            </w:r>
+          </w:p>
+        </w:tc>
+        <w:tc>
+          <w:tcPr>
+            <w:tcW w:w="7822" w:type="dxa"/>
+          </w:tcPr>
+          <w:p>
+            <w:r>
+              <w:t>The node number of the unit under test, and a parameter index</w:t>
+            </w:r>
+          </w:p>
+        </w:tc>
+      </w:tr>
+      <w:tr>
+        <w:tc>
+          <w:tcPr>
+            <w:tcW w:w="1194" w:type="dxa"/>
+          </w:tcPr>
+          <w:p>
+            <w:r>
+              <w:t>When:</w:t>
+            </w:r>
+          </w:p>
+        </w:tc>
+        <w:tc>
+          <w:tcPr>
+            <w:tcW w:w="7822" w:type="dxa"/>
+          </w:tcPr>
+          <w:p>
+            <w:r>
+              <w:t>A NVRD cbus message is sent that is missing the parameter index</w:t>
+            </w:r>
+          </w:p>
+        </w:tc>
+      </w:tr>
+      <w:tr>
+        <w:tc>
+          <w:tcPr>
+            <w:tcW w:w="1194" w:type="dxa"/>
+          </w:tcPr>
+          <w:p>
+            <w:r>
+              <w:t>Then:</w:t>
+            </w:r>
+          </w:p>
+        </w:tc>
+        <w:tc>
+          <w:tcPr>
+            <w:tcW w:w="7822" w:type="dxa"/>
+          </w:tcPr>
+          <w:p>
+            <w:r>
+              <w:t>Expect a GRSP message with a result of ‘</w:t>
+            </w:r>
+            <w:r>
+              <w:t>Invalid</w:t>
+            </w:r>
+            <w:r>
+              <w:t xml:space="preserve"> Command’ (?)</w:t>
+            </w:r>
+          </w:p>
+        </w:tc>
+      </w:tr>
+      <w:tr>
+        <w:tc>
+          <w:tcPr>
+            <w:tcW w:w="1194" w:type="dxa"/>
+          </w:tcPr>
+          <w:p>
+            <w:r>
+              <w:t>Additional:</w:t>
+            </w:r>
+          </w:p>
+        </w:tc>
+        <w:tc>
+          <w:tcPr>
+            <w:tcW w:w="7822" w:type="dxa"/>
+          </w:tcPr>
+          <w:p/>
+        </w:tc>
+      </w:tr>
+    </w:tbl>
+    <w:p>
+      <w:pPr>
+        <w:pStyle w:val="Heading1"/>
+      </w:pPr>
+      <w:r>
+        <w:t>0x7</w:t>
+      </w:r>
+      <w:r>
+        <w:t>5</w:t>
+      </w:r>
+      <w:r>
+        <w:t>: Test_</w:t>
+      </w:r>
+      <w:r>
+        <w:t>CANID</w:t>
+      </w:r>
+    </w:p>
+    <w:tbl>
+      <w:tblPr>
+        <w:tblStyle w:val="TableGrid"/>
+        <w:tblW w:w="0" w:type="auto"/>
+        <w:tblLook w:val="04A0" w:firstRow="1" w:lastRow="0" w:firstColumn="1" w:lastColumn="0" w:noHBand="0" w:noVBand="1"/>
+      </w:tblPr>
+      <w:tblGrid>
+        <w:gridCol w:w="1194"/>
+        <w:gridCol w:w="7822"/>
+      </w:tblGrid>
+      <w:tr>
+        <w:tc>
+          <w:tcPr>
+            <w:tcW w:w="1194" w:type="dxa"/>
+          </w:tcPr>
+          <w:p>
+            <w:pPr>
+              <w:rPr>
+                <w:b/>
+                <w:bCs/>
+              </w:rPr>
+            </w:pPr>
+            <w:r>
+              <w:rPr>
+                <w:b/>
+                <w:bCs/>
+              </w:rPr>
+              <w:t>CANID</w:t>
+            </w:r>
+          </w:p>
+        </w:tc>
+        <w:tc>
+          <w:tcPr>
+            <w:tcW w:w="7822" w:type="dxa"/>
+          </w:tcPr>
+          <w:p>
+            <w:pPr>
+              <w:rPr>
+                <w:b/>
+                <w:bCs/>
+              </w:rPr>
+            </w:pPr>
+            <w:r>
+              <w:rPr>
+                <w:b/>
+                <w:bCs/>
+              </w:rPr>
+              <w:t>Set CANID</w:t>
+            </w:r>
+          </w:p>
+        </w:tc>
+      </w:tr>
+      <w:tr>
+        <w:tc>
+          <w:tcPr>
+            <w:tcW w:w="1194" w:type="dxa"/>
+          </w:tcPr>
+          <w:p>
+            <w:r>
+              <w:t>Given:</w:t>
+            </w:r>
+          </w:p>
+        </w:tc>
+        <w:tc>
+          <w:tcPr>
+            <w:tcW w:w="7822" w:type="dxa"/>
+          </w:tcPr>
+          <w:p>
+            <w:r>
+              <w:t xml:space="preserve">The node number of the unit under test, and a valid </w:t>
+            </w:r>
+            <w:r>
+              <w:t>CANID number</w:t>
+            </w:r>
+          </w:p>
+        </w:tc>
+      </w:tr>
+      <w:tr>
+        <w:tc>
+          <w:tcPr>
+            <w:tcW w:w="1194" w:type="dxa"/>
+          </w:tcPr>
+          <w:p>
+            <w:r>
+              <w:t>When:</w:t>
+            </w:r>
+          </w:p>
+        </w:tc>
+        <w:tc>
+          <w:tcPr>
+            <w:tcW w:w="7822" w:type="dxa"/>
+          </w:tcPr>
+          <w:p>
+            <w:r>
+              <w:t xml:space="preserve">The cbus message </w:t>
+            </w:r>
+            <w:r>
+              <w:t>CANID</w:t>
+            </w:r>
+            <w:r>
+              <w:t xml:space="preserve"> is sent</w:t>
+            </w:r>
+          </w:p>
+        </w:tc>
+      </w:tr>
+      <w:tr>
+        <w:tc>
+          <w:tcPr>
+            <w:tcW w:w="1194" w:type="dxa"/>
+          </w:tcPr>
+          <w:p>
+            <w:r>
+              <w:t>Then:</w:t>
+            </w:r>
+          </w:p>
+        </w:tc>
+        <w:tc>
+          <w:tcPr>
+            <w:tcW w:w="7822" w:type="dxa"/>
+          </w:tcPr>
+          <w:p>
+            <w:r>
+              <w:t xml:space="preserve">Expect a GRSP OK message </w:t>
+            </w:r>
+            <w:r>
+              <w:t xml:space="preserve">and a WRACK message </w:t>
+            </w:r>
+            <w:r>
+              <w:t>from the unit under test</w:t>
+            </w:r>
+          </w:p>
+        </w:tc>
+      </w:tr>
+      <w:tr>
+        <w:tc>
+          <w:tcPr>
+            <w:tcW w:w="1194" w:type="dxa"/>
+          </w:tcPr>
+          <w:p>
+            <w:r>
+              <w:t>Additional:</w:t>
+            </w:r>
+          </w:p>
+        </w:tc>
+        <w:tc>
+          <w:tcPr>
+            <w:tcW w:w="7822" w:type="dxa"/>
+          </w:tcPr>
+          <w:p/>
+        </w:tc>
+      </w:tr>
+    </w:tbl>
+    <w:p>
+      <w:pPr>
+        <w:pStyle w:val="Heading1"/>
+      </w:pPr>
+      <w:r>
+        <w:t>0x75: Test_CANID</w:t>
+      </w:r>
+      <w:r>
+        <w:t>_INVALID_VALUE</w:t>
+      </w:r>
+    </w:p>
+    <w:tbl>
+      <w:tblPr>
+        <w:tblStyle w:val="TableGrid"/>
+        <w:tblW w:w="0" w:type="auto"/>
+        <w:tblLook w:val="04A0" w:firstRow="1" w:lastRow="0" w:firstColumn="1" w:lastColumn="0" w:noHBand="0" w:noVBand="1"/>
+      </w:tblPr>
+      <w:tblGrid>
+        <w:gridCol w:w="1194"/>
+        <w:gridCol w:w="7822"/>
+      </w:tblGrid>
+      <w:tr>
+        <w:tc>
+          <w:tcPr>
+            <w:tcW w:w="1194" w:type="dxa"/>
+          </w:tcPr>
+          <w:p>
+            <w:pPr>
+              <w:rPr>
+                <w:b/>
+                <w:bCs/>
+              </w:rPr>
+            </w:pPr>
+            <w:r>
+              <w:rPr>
+                <w:b/>
+                <w:bCs/>
+              </w:rPr>
+              <w:t>CANID</w:t>
+            </w:r>
+          </w:p>
+        </w:tc>
+        <w:tc>
+          <w:tcPr>
+            <w:tcW w:w="7822" w:type="dxa"/>
+          </w:tcPr>
+          <w:p>
+            <w:pPr>
+              <w:rPr>
+                <w:b/>
+                <w:bCs/>
+              </w:rPr>
+            </w:pPr>
+            <w:r>
+              <w:rPr>
+                <w:b/>
+                <w:bCs/>
+              </w:rPr>
+              <w:t>Set CANID</w:t>
+            </w:r>
+            <w:r>
+              <w:rPr>
+                <w:b/>
+                <w:bCs/>
+              </w:rPr>
+              <w:t xml:space="preserve"> – invalid </w:t>
+            </w:r>
+            <w:r>
+              <w:rPr>
+                <w:b/>
+                <w:bCs/>
+              </w:rPr>
+              <w:t>CANID value</w:t>
+            </w:r>
+          </w:p>
+        </w:tc>
+      </w:tr>
+      <w:tr>
+        <w:tc>
+          <w:tcPr>
+            <w:tcW w:w="1194" w:type="dxa"/>
+          </w:tcPr>
+          <w:p>
+            <w:r>
+              <w:t>Given:</w:t>
+            </w:r>
+          </w:p>
+        </w:tc>
+        <w:tc>
+          <w:tcPr>
+            <w:tcW w:w="7822" w:type="dxa"/>
+          </w:tcPr>
+          <w:p>
+            <w:r>
+              <w:t>The node number of the unit under test, and a</w:t>
+            </w:r>
+            <w:r>
+              <w:t>n</w:t>
+            </w:r>
+            <w:r>
+              <w:t xml:space="preserve"> </w:t>
+            </w:r>
+            <w:r>
+              <w:t>in</w:t>
+            </w:r>
+            <w:r>
+              <w:t xml:space="preserve">valid </w:t>
+            </w:r>
+            <w:r>
+              <w:t>CANID</w:t>
+            </w:r>
+            <w:r>
+              <w:t xml:space="preserve"> number</w:t>
+            </w:r>
+          </w:p>
+        </w:tc>
+      </w:tr>
+      <w:tr>
+        <w:tc>
+          <w:tcPr>
+            <w:tcW w:w="1194" w:type="dxa"/>
+          </w:tcPr>
+          <w:p>
+            <w:r>
+              <w:t>When:</w:t>
+            </w:r>
+          </w:p>
+        </w:tc>
+        <w:tc>
+          <w:tcPr>
+            <w:tcW w:w="7822" w:type="dxa"/>
+          </w:tcPr>
+          <w:p>
+            <w:r>
+              <w:t xml:space="preserve">The cbus message </w:t>
+            </w:r>
+            <w:r>
+              <w:t xml:space="preserve">CANID </w:t>
+            </w:r>
+            <w:r>
+              <w:t>is sent</w:t>
+            </w:r>
+          </w:p>
+        </w:tc>
+      </w:tr>
+      <w:tr>
+        <w:tc>
+          <w:tcPr>
+            <w:tcW w:w="1194" w:type="dxa"/>
+          </w:tcPr>
+          <w:p>
+            <w:r>
+              <w:t>Then:</w:t>
+            </w:r>
+          </w:p>
+        </w:tc>
+        <w:tc>
+          <w:tcPr>
+            <w:tcW w:w="7822" w:type="dxa"/>
+          </w:tcPr>
+          <w:p>
+            <w:r>
+              <w:t>Expect a</w:t>
+            </w:r>
+            <w:r>
+              <w:t xml:space="preserve"> CMDERR Invalid Event message and a</w:t>
+            </w:r>
+            <w:r>
+              <w:t xml:space="preserve"> GRSP </w:t>
+            </w:r>
+            <w:r>
+              <w:t>Invalid Parameter</w:t>
+            </w:r>
+            <w:r>
+              <w:t xml:space="preserve"> message from the unit under test</w:t>
+            </w:r>
+          </w:p>
+        </w:tc>
+      </w:tr>
+      <w:tr>
+        <w:tc>
+          <w:tcPr>
+            <w:tcW w:w="1194" w:type="dxa"/>
+          </w:tcPr>
+          <w:p>
+            <w:r>
+              <w:t>Additional:</w:t>
+            </w:r>
+          </w:p>
+        </w:tc>
+        <w:tc>
+          <w:tcPr>
+            <w:tcW w:w="7822" w:type="dxa"/>
+          </w:tcPr>
+          <w:p/>
+        </w:tc>
+      </w:tr>
+    </w:tbl>
+    <w:p>
+      <w:pPr>
+        <w:pStyle w:val="Heading1"/>
+      </w:pPr>
+      <w:r>
+        <w:t>0x75: Test_CANID_</w:t>
       </w:r>
       <w:r>
         <w:t>SHORT</w:t>
@@ -819,6 +1455,62 @@
             <w:tcW w:w="1194" w:type="dxa"/>
           </w:tcPr>
           <w:p>
+            <w:pPr>
+              <w:rPr>
+                <w:b/>
+                <w:bCs/>
+              </w:rPr>
+            </w:pPr>
+            <w:r>
+              <w:rPr>
+                <w:b/>
+                <w:bCs/>
+              </w:rPr>
+              <w:t>CANID</w:t>
+            </w:r>
+          </w:p>
+        </w:tc>
+        <w:tc>
+          <w:tcPr>
+            <w:tcW w:w="7822" w:type="dxa"/>
+          </w:tcPr>
+          <w:p>
+            <w:pPr>
+              <w:rPr>
+                <w:b/>
+                <w:bCs/>
+              </w:rPr>
+            </w:pPr>
+            <w:r>
+              <w:rPr>
+                <w:b/>
+                <w:bCs/>
+              </w:rPr>
+              <w:t>Set CANID</w:t>
+            </w:r>
+            <w:r>
+              <w:rPr>
+                <w:b/>
+                <w:bCs/>
+              </w:rPr>
+              <w:t xml:space="preserve"> – </w:t>
+            </w:r>
+            <w:r>
+              <w:rPr>
+                <w:b/>
+                <w:bCs/>
+              </w:rPr>
+              <w:t>short message</w:t>
+            </w:r>
+          </w:p>
+        </w:tc>
+      </w:tr>
+      <w:tr>
+        <w:tc>
+          <w:tcPr>
+            <w:tcW w:w="1194" w:type="dxa"/>
+          </w:tcPr>
+          <w:p>
             <w:r>
               <w:t>Given:</w:t>
             </w:r>
@@ -830,10 +1522,13 @@
           </w:tcPr>
           <w:p>
             <w:r>
-              <w:t xml:space="preserve">The node number of the unit under test, and a parameter </w:t>
-            </w:r>
-            <w:r>
-              <w:t>index</w:t>
+              <w:t>The node number of the unit under test, and a</w:t>
+            </w:r>
+            <w:r>
+              <w:t xml:space="preserve"> </w:t>
+            </w:r>
+            <w:r>
+              <w:t>valid CANID number</w:t>
             </w:r>
           </w:p>
         </w:tc>
@@ -855,13 +1550,10 @@
           </w:tcPr>
           <w:p>
             <w:r>
-              <w:t xml:space="preserve">A NVRD cbus message is sent that is missing the </w:t>
-            </w:r>
-            <w:r>
-              <w:t>parameter</w:t>
-            </w:r>
-            <w:r>
-              <w:t xml:space="preserve"> index</w:t>
+              <w:t>The cbus message CANID is sent</w:t>
+            </w:r>
+            <w:r>
+              <w:t>, missing the last data byte</w:t>
             </w:r>
           </w:p>
         </w:tc>
@@ -883,13 +1575,13 @@
           </w:tcPr>
           <w:p>
             <w:r>
-              <w:t>Expect a GRSP message with a result of ‘</w:t>
-            </w:r>
-            <w:r>
-              <w:t>Invalid</w:t>
-            </w:r>
-            <w:r>
-              <w:t xml:space="preserve"> Command’ (?)</w:t>
+              <w:t xml:space="preserve">Expect a GRSP Invalid </w:t>
+            </w:r>
+            <w:r>
+              <w:t>Command</w:t>
+            </w:r>
+            <w:r>
+              <w:t xml:space="preserve"> message from the unit under test</w:t>
             </w:r>
           </w:p>
         </w:tc>
@@ -937,6 +1629,48 @@
             <w:tcW w:w="1194" w:type="dxa"/>
           </w:tcPr>
           <w:p>
+            <w:pPr>
+              <w:rPr>
+                <w:b/>
+                <w:bCs/>
+              </w:rPr>
+            </w:pPr>
+            <w:r>
+              <w:rPr>
+                <w:b/>
+                <w:bCs/>
+              </w:rPr>
+              <w:t>MODE</w:t>
+            </w:r>
+          </w:p>
+        </w:tc>
+        <w:tc>
+          <w:tcPr>
+            <w:tcW w:w="7822" w:type="dxa"/>
+          </w:tcPr>
+          <w:p>
+            <w:pPr>
+              <w:rPr>
+                <w:b/>
+                <w:bCs/>
+              </w:rPr>
+            </w:pPr>
+            <w:r>
+              <w:rPr>
+                <w:b/>
+                <w:bCs/>
+              </w:rPr>
+              <w:t>Set Operating Mode</w:t>
+            </w:r>
+          </w:p>
+        </w:tc>
+      </w:tr>
+      <w:tr>
+        <w:tc>
+          <w:tcPr>
+            <w:tcW w:w="1194" w:type="dxa"/>
+          </w:tcPr>
+          <w:p>
             <w:r>
               <w:t>Given:</w:t>
             </w:r>
@@ -1040,6 +1774,48 @@
             <w:tcW w:w="1194" w:type="dxa"/>
           </w:tcPr>
           <w:p>
+            <w:pPr>
+              <w:rPr>
+                <w:b/>
+                <w:bCs/>
+              </w:rPr>
+            </w:pPr>
+            <w:r>
+              <w:rPr>
+                <w:b/>
+                <w:bCs/>
+              </w:rPr>
+              <w:t>RQSD</w:t>
+            </w:r>
+          </w:p>
+        </w:tc>
+        <w:tc>
+          <w:tcPr>
+            <w:tcW w:w="7822" w:type="dxa"/>
+          </w:tcPr>
+          <w:p>
+            <w:pPr>
+              <w:rPr>
+                <w:b/>
+                <w:bCs/>
+              </w:rPr>
+            </w:pPr>
+            <w:r>
+              <w:rPr>
+                <w:b/>
+                <w:bCs/>
+              </w:rPr>
+              <w:t>Request Service Discovery</w:t>
+            </w:r>
+          </w:p>
+        </w:tc>
+      </w:tr>
+      <w:tr>
+        <w:tc>
+          <w:tcPr>
+            <w:tcW w:w="1194" w:type="dxa"/>
+          </w:tcPr>
+          <w:p>
             <w:r>
               <w:t>Given:</w:t>
             </w:r>
@@ -1085,6 +1861,7 @@
           </w:tcPr>
           <w:p>
             <w:r>
+              <w:lastRenderedPageBreak/>
               <w:t>Then:</w:t>
             </w:r>
           </w:p>
@@ -1187,6 +1964,43 @@
           </w:tcPr>
           <w:p>
             <w:r>
+              <w:rPr>
+                <w:b/>
+                <w:bCs/>
+              </w:rPr>
+              <w:t>RQSD</w:t>
+            </w:r>
+          </w:p>
+        </w:tc>
+        <w:tc>
+          <w:tcPr>
+            <w:tcW w:w="7822" w:type="dxa"/>
+          </w:tcPr>
+          <w:p>
+            <w:r>
+              <w:rPr>
+                <w:b/>
+                <w:bCs/>
+              </w:rPr>
+              <w:t>Request Service Discovery</w:t>
+            </w:r>
+            <w:r>
+              <w:rPr>
+                <w:b/>
+                <w:bCs/>
+              </w:rPr>
+              <w:t xml:space="preserve"> – invalid service index</w:t>
+            </w:r>
+          </w:p>
+        </w:tc>
+      </w:tr>
+      <w:tr>
+        <w:tc>
+          <w:tcPr>
+            <w:tcW w:w="1194" w:type="dxa"/>
+          </w:tcPr>
+          <w:p>
+            <w:r>
               <w:t>Given:</w:t>
             </w:r>
           </w:p>
@@ -1219,10 +2033,7 @@
           </w:tcPr>
           <w:p>
             <w:r>
-              <w:t>The cbus message RQSD</w:t>
-            </w:r>
-            <w:r>
-              <w:t xml:space="preserve"> with the invalid service index is sent</w:t>
+              <w:t>The cbus message RQSD with the invalid service index is sent</w:t>
             </w:r>
           </w:p>
         </w:tc>
@@ -1244,16 +2055,7 @@
           </w:tcPr>
           <w:p>
             <w:r>
-              <w:t xml:space="preserve">Expect a GRSP message with a </w:t>
-            </w:r>
-            <w:r>
-              <w:t>result</w:t>
-            </w:r>
-            <w:r>
-              <w:t xml:space="preserve"> of</w:t>
-            </w:r>
-            <w:r>
-              <w:t xml:space="preserve"> ‘</w:t>
+              <w:t>Expect a GRSP message with a result of ‘</w:t>
             </w:r>
             <w:r>
               <w:t>Invalid</w:t>
@@ -1265,19 +2067,7 @@
               <w:t>Service</w:t>
             </w:r>
             <w:r>
-              <w:t>’</w:t>
-            </w:r>
-            <w:r>
-              <w:t xml:space="preserve"> </w:t>
-            </w:r>
-            <w:r>
-              <w:t>(</w:t>
-            </w:r>
-            <w:r>
-              <w:t>252</w:t>
-            </w:r>
-            <w:r>
-              <w:t>)</w:t>
+              <w:t>’ (252)</w:t>
             </w:r>
           </w:p>
         </w:tc>
@@ -1306,10 +2096,7 @@
         <w:pStyle w:val="Heading1"/>
       </w:pPr>
       <w:r>
-        <w:t>0x78: Test_RQSD_</w:t>
-      </w:r>
-      <w:r>
-        <w:t>SHORT</w:t>
+        <w:t>0x78: Test_RQSD_SHORT</w:t>
       </w:r>
     </w:p>
     <w:tbl>
@@ -1325,7 +2112,44 @@
       <w:tr>
         <w:tc>
           <w:tcPr>
-            <w:tcW w:w="846" w:type="dxa"/>
+            <w:tcW w:w="1194" w:type="dxa"/>
+          </w:tcPr>
+          <w:p>
+            <w:r>
+              <w:rPr>
+                <w:b/>
+                <w:bCs/>
+              </w:rPr>
+              <w:t>RQSD</w:t>
+            </w:r>
+          </w:p>
+        </w:tc>
+        <w:tc>
+          <w:tcPr>
+            <w:tcW w:w="7822" w:type="dxa"/>
+          </w:tcPr>
+          <w:p>
+            <w:r>
+              <w:rPr>
+                <w:b/>
+                <w:bCs/>
+              </w:rPr>
+              <w:t>Request Service Discovery</w:t>
+            </w:r>
+            <w:r>
+              <w:rPr>
+                <w:b/>
+                <w:bCs/>
+              </w:rPr>
+              <w:t xml:space="preserve"> – message short</w:t>
+            </w:r>
+          </w:p>
+        </w:tc>
+      </w:tr>
+      <w:tr>
+        <w:tc>
+          <w:tcPr>
+            <w:tcW w:w="1194" w:type="dxa"/>
           </w:tcPr>
           <w:p>
             <w:r>
@@ -1335,7 +2159,7 @@
         </w:tc>
         <w:tc>
           <w:tcPr>
-            <w:tcW w:w="8170" w:type="dxa"/>
+            <w:tcW w:w="7822" w:type="dxa"/>
           </w:tcPr>
           <w:p>
             <w:r>
@@ -1347,7 +2171,7 @@
       <w:tr>
         <w:tc>
           <w:tcPr>
-            <w:tcW w:w="846" w:type="dxa"/>
+            <w:tcW w:w="1194" w:type="dxa"/>
           </w:tcPr>
           <w:p>
             <w:r>
@@ -1357,25 +2181,19 @@
         </w:tc>
         <w:tc>
           <w:tcPr>
-            <w:tcW w:w="8170" w:type="dxa"/>
-          </w:tcPr>
-          <w:p>
-            <w:r>
-              <w:t>The cbus message RQSD with the service inde</w:t>
-            </w:r>
-            <w:r>
-              <w:t>x missing</w:t>
-            </w:r>
-            <w:r>
-              <w:t xml:space="preserve"> is sent</w:t>
-            </w:r>
-          </w:p>
-        </w:tc>
-      </w:tr>
-      <w:tr>
-        <w:tc>
-          <w:tcPr>
-            <w:tcW w:w="846" w:type="dxa"/>
+            <w:tcW w:w="7822" w:type="dxa"/>
+          </w:tcPr>
+          <w:p>
+            <w:r>
+              <w:t>The cbus message RQSD with the service index missing is sent</w:t>
+            </w:r>
+          </w:p>
+        </w:tc>
+      </w:tr>
+      <w:tr>
+        <w:tc>
+          <w:tcPr>
+            <w:tcW w:w="1194" w:type="dxa"/>
           </w:tcPr>
           <w:p>
             <w:r>
@@ -1385,7 +2203,7 @@
         </w:tc>
         <w:tc>
           <w:tcPr>
-            <w:tcW w:w="8170" w:type="dxa"/>
+            <w:tcW w:w="7822" w:type="dxa"/>
           </w:tcPr>
           <w:p>
             <w:r>
@@ -1395,27 +2213,15 @@
               <w:t>Invalid</w:t>
             </w:r>
             <w:r>
-              <w:t xml:space="preserve"> </w:t>
-            </w:r>
-            <w:r>
-              <w:t>Command</w:t>
-            </w:r>
-            <w:r>
-              <w:t>’ (</w:t>
-            </w:r>
-            <w:r>
-              <w:t>?</w:t>
-            </w:r>
-            <w:r>
-              <w:t>)</w:t>
-            </w:r>
-          </w:p>
-        </w:tc>
-      </w:tr>
-      <w:tr>
-        <w:tc>
-          <w:tcPr>
-            <w:tcW w:w="846" w:type="dxa"/>
+              <w:t xml:space="preserve"> Command’ (?)</w:t>
+            </w:r>
+          </w:p>
+        </w:tc>
+      </w:tr>
+      <w:tr>
+        <w:tc>
+          <w:tcPr>
+            <w:tcW w:w="1194" w:type="dxa"/>
           </w:tcPr>
           <w:p>
             <w:r>
@@ -1425,7 +2231,7 @@
         </w:tc>
         <w:tc>
           <w:tcPr>
-            <w:tcW w:w="8170" w:type="dxa"/>
+            <w:tcW w:w="7822" w:type="dxa"/>
           </w:tcPr>
           <w:p/>
         </w:tc>

</xml_diff>